<commit_message>
updated proposal - see notes on datasets
</commit_message>
<xml_diff>
--- a/Dataset_mental_health.docx
+++ b/Dataset_mental_health.docx
@@ -1,6 +1,6 @@
 
 <file path=word/document.xml><?xml version="1.0" encoding="utf-8"?>
-<w:document xmlns:wpc="http://schemas.microsoft.com/office/word/2010/wordprocessingCanvas" xmlns:cx="http://schemas.microsoft.com/office/drawing/2014/chartex" xmlns:cx1="http://schemas.microsoft.com/office/drawing/2015/9/8/chartex" xmlns:cx2="http://schemas.microsoft.com/office/drawing/2015/10/21/chartex" xmlns:cx3="http://schemas.microsoft.com/office/drawing/2016/5/9/chartex" xmlns:cx4="http://schemas.microsoft.com/office/drawing/2016/5/10/chartex" xmlns:cx5="http://schemas.microsoft.com/office/drawing/2016/5/11/chartex" xmlns:cx6="http://schemas.microsoft.com/office/drawing/2016/5/12/chartex" xmlns:cx7="http://schemas.microsoft.com/office/drawing/2016/5/13/chartex" xmlns:cx8="http://schemas.microsoft.com/office/drawing/2016/5/14/chartex" xmlns:mc="http://schemas.openxmlformats.org/markup-compatibility/2006" xmlns:aink="http://schemas.microsoft.com/office/drawing/2016/ink" xmlns:am3d="http://schemas.microsoft.com/office/drawing/2017/model3d" xmlns:o="urn:schemas-microsoft-com:office:office" xmlns:oel="http://schemas.microsoft.com/office/2019/extlst" xmlns:r="http://schemas.openxmlformats.org/officeDocument/2006/relationships" xmlns:m="http://schemas.openxmlformats.org/officeDocument/2006/math" xmlns:v="urn:schemas-microsoft-com:vml" xmlns:wp14="http://schemas.microsoft.com/office/word/2010/wordprocessingDrawing" xmlns:wp="http://schemas.openxmlformats.org/drawingml/2006/wordprocessingDrawing" xmlns:w10="urn:schemas-microsoft-com:office:word" xmlns:w="http://schemas.openxmlformats.org/wordprocessingml/2006/main" xmlns:w14="http://schemas.microsoft.com/office/word/2010/wordml" xmlns:w15="http://schemas.microsoft.com/office/word/2012/wordml" xmlns:w16cex="http://schemas.microsoft.com/office/word/2018/wordml/cex" xmlns:w16cid="http://schemas.microsoft.com/office/word/2016/wordml/cid" xmlns:w16="http://schemas.microsoft.com/office/word/2018/wordml" xmlns:w16du="http://schemas.microsoft.com/office/word/2023/wordml/word16du" xmlns:w16sdtdh="http://schemas.microsoft.com/office/word/2020/wordml/sdtdatahash" xmlns:w16se="http://schemas.microsoft.com/office/word/2015/wordml/symex" xmlns:wpg="http://schemas.microsoft.com/office/word/2010/wordprocessingGroup" xmlns:wpi="http://schemas.microsoft.com/office/word/2010/wordprocessingInk" xmlns:wne="http://schemas.microsoft.com/office/word/2006/wordml" xmlns:wps="http://schemas.microsoft.com/office/word/2010/wordprocessingShape" mc:Ignorable="w14 w15 w16se w16cid w16 w16cex w16sdtdh w16du wp14">
+<w:document xmlns:wpc="http://schemas.microsoft.com/office/word/2010/wordprocessingCanvas" xmlns:cx="http://schemas.microsoft.com/office/drawing/2014/chartex" xmlns:cx1="http://schemas.microsoft.com/office/drawing/2015/9/8/chartex" xmlns:cx2="http://schemas.microsoft.com/office/drawing/2015/10/21/chartex" xmlns:cx3="http://schemas.microsoft.com/office/drawing/2016/5/9/chartex" xmlns:cx4="http://schemas.microsoft.com/office/drawing/2016/5/10/chartex" xmlns:cx5="http://schemas.microsoft.com/office/drawing/2016/5/11/chartex" xmlns:cx6="http://schemas.microsoft.com/office/drawing/2016/5/12/chartex" xmlns:cx7="http://schemas.microsoft.com/office/drawing/2016/5/13/chartex" xmlns:cx8="http://schemas.microsoft.com/office/drawing/2016/5/14/chartex" xmlns:mc="http://schemas.openxmlformats.org/markup-compatibility/2006" xmlns:aink="http://schemas.microsoft.com/office/drawing/2016/ink" xmlns:am3d="http://schemas.microsoft.com/office/drawing/2017/model3d" xmlns:o="urn:schemas-microsoft-com:office:office" xmlns:oel="http://schemas.microsoft.com/office/2019/extlst" xmlns:r="http://schemas.openxmlformats.org/officeDocument/2006/relationships" xmlns:m="http://schemas.openxmlformats.org/officeDocument/2006/math" xmlns:v="urn:schemas-microsoft-com:vml" xmlns:wp14="http://schemas.microsoft.com/office/word/2010/wordprocessingDrawing" xmlns:wp="http://schemas.openxmlformats.org/drawingml/2006/wordprocessingDrawing" xmlns:w10="urn:schemas-microsoft-com:office:word" xmlns:w="http://schemas.openxmlformats.org/wordprocessingml/2006/main" xmlns:w14="http://schemas.microsoft.com/office/word/2010/wordml" xmlns:w15="http://schemas.microsoft.com/office/word/2012/wordml" xmlns:w16cex="http://schemas.microsoft.com/office/word/2018/wordml/cex" xmlns:w16cid="http://schemas.microsoft.com/office/word/2016/wordml/cid" xmlns:w16="http://schemas.microsoft.com/office/word/2018/wordml" xmlns:w16sdtdh="http://schemas.microsoft.com/office/word/2020/wordml/sdtdatahash" xmlns:w16se="http://schemas.microsoft.com/office/word/2015/wordml/symex" xmlns:wpg="http://schemas.microsoft.com/office/word/2010/wordprocessingGroup" xmlns:wpi="http://schemas.microsoft.com/office/word/2010/wordprocessingInk" xmlns:wne="http://schemas.microsoft.com/office/word/2006/wordml" xmlns:wps="http://schemas.microsoft.com/office/word/2010/wordprocessingShape" mc:Ignorable="w14 w15 w16se w16cid w16 w16cex w16sdtdh wp14">
   <w:body>
     <w:p>
       <w:pPr>
@@ -30,7 +30,19 @@
         <w:t>Kaggle datasets</w:t>
       </w:r>
       <w:r>
-        <w:t>: Are dataset is based on mental health conditions and Measure of Disability and Adjusted Life Years</w:t>
+        <w:t xml:space="preserve">: </w:t>
+      </w:r>
+      <w:r>
+        <w:t>Our</w:t>
+      </w:r>
+      <w:r>
+        <w:t xml:space="preserve"> dataset is based on mental health conditions and Measure of Disability and Adjusted Life Years</w:t>
+      </w:r>
+      <w:r>
+        <w:rPr>
+          <w:color w:val="FF0000"/>
+        </w:rPr>
+        <w:t>* (are we including this?)</w:t>
       </w:r>
     </w:p>
     <w:p>
@@ -46,21 +58,23 @@
       <w:r>
         <w:t xml:space="preserve">: </w:t>
       </w:r>
-      <w:proofErr w:type="gramStart"/>
-      <w:r>
-        <w:t>In actuality mental</w:t>
-      </w:r>
-      <w:proofErr w:type="gramEnd"/>
-      <w:r>
-        <w:t xml:space="preserve"> health is </w:t>
-      </w:r>
-      <w:proofErr w:type="gramStart"/>
-      <w:r>
-        <w:t>a relevant</w:t>
-      </w:r>
-      <w:proofErr w:type="gramEnd"/>
-      <w:r>
-        <w:t xml:space="preserve"> in today’s model society. </w:t>
+      <w:r>
+        <w:t xml:space="preserve">Mental </w:t>
+      </w:r>
+      <w:r>
+        <w:t xml:space="preserve">health is a </w:t>
+      </w:r>
+      <w:r>
+        <w:t>prevalent issue</w:t>
+      </w:r>
+      <w:r>
+        <w:t xml:space="preserve"> in today’s mode</w:t>
+      </w:r>
+      <w:r>
+        <w:t>rn</w:t>
+      </w:r>
+      <w:r>
+        <w:t xml:space="preserve"> society. </w:t>
       </w:r>
     </w:p>
     <w:p>
@@ -76,11 +90,14 @@
       <w:r>
         <w:t xml:space="preserve">: </w:t>
       </w:r>
-      <w:proofErr w:type="gramStart"/>
-      <w:r>
-        <w:t>https://www.kaggle.com/datasets/imtkaggleteam/mental-health/data</w:t>
-      </w:r>
-      <w:proofErr w:type="gramEnd"/>
+      <w:hyperlink r:id="rId5" w:history="1">
+        <w:r>
+          <w:rPr>
+            <w:rStyle w:val="Hyperlink"/>
+          </w:rPr>
+          <w:t>https://www.kaggle.com/datasets/imtkaggleteam/mental-health/data</w:t>
+        </w:r>
+      </w:hyperlink>
     </w:p>
     <w:p>
       <w:pPr>
@@ -141,6 +158,26 @@
         </w:rPr>
         <w:t>hich disorders have a positive correlation based upon years passed?</w:t>
       </w:r>
+      <w:r>
+        <w:rPr>
+          <w:rFonts w:ascii="Arial" w:hAnsi="Arial" w:cs="Arial"/>
+          <w:color w:val="1D1C1D"/>
+          <w:sz w:val="23"/>
+          <w:szCs w:val="23"/>
+          <w:shd w:val="clear" w:color="auto" w:fill="F8F8F8"/>
+        </w:rPr>
+        <w:t xml:space="preserve"> </w:t>
+      </w:r>
+      <w:r>
+        <w:rPr>
+          <w:rFonts w:ascii="Arial" w:hAnsi="Arial" w:cs="Arial"/>
+          <w:color w:val="FF0000"/>
+          <w:sz w:val="23"/>
+          <w:szCs w:val="23"/>
+          <w:shd w:val="clear" w:color="auto" w:fill="F8F8F8"/>
+        </w:rPr>
+        <w:t>The new dataset doesn’t separate by disorder, but we could merge with one of the others to answer this question.</w:t>
+      </w:r>
     </w:p>
     <w:p>
       <w:pPr>
@@ -150,7 +187,16 @@
         </w:numPr>
       </w:pPr>
       <w:r>
-        <w:t>Hypothesis: in 2020, the DALY for most mental health disorders increased due to covid restrictions.</w:t>
+        <w:t xml:space="preserve">Hypothesis: </w:t>
+      </w:r>
+      <w:r>
+        <w:t>I</w:t>
+      </w:r>
+      <w:r>
+        <w:t>n 2020, the DALY for most mental health disorders increased due to covid restrictions.</w:t>
+      </w:r>
+      <w:r>
+        <w:t xml:space="preserve"> </w:t>
       </w:r>
     </w:p>
     <w:p>
@@ -163,6 +209,33 @@
       <w:r>
         <w:t>Which disorders had the highest prevalence 10 years ago compared with now, and why are the changes trending the ways that they are?</w:t>
       </w:r>
+      <w:r>
+        <w:t xml:space="preserve"> </w:t>
+      </w:r>
+      <w:r>
+        <w:rPr>
+          <w:color w:val="FF0000"/>
+        </w:rPr>
+        <w:t xml:space="preserve">The new dataset doesn’t have </w:t>
+      </w:r>
+      <w:r>
+        <w:rPr>
+          <w:color w:val="FF0000"/>
+        </w:rPr>
+        <w:t xml:space="preserve">enough info from </w:t>
+      </w:r>
+      <w:r>
+        <w:rPr>
+          <w:color w:val="FF0000"/>
+        </w:rPr>
+        <w:t>multiple years</w:t>
+      </w:r>
+      <w:r>
+        <w:rPr>
+          <w:color w:val="FF0000"/>
+        </w:rPr>
+        <w:t xml:space="preserve"> to answer this.</w:t>
+      </w:r>
     </w:p>
     <w:p>
       <w:pPr>
@@ -172,7 +245,16 @@
         </w:numPr>
       </w:pPr>
       <w:r>
-        <w:t>Which countries have the higher rate of mental health.</w:t>
+        <w:t>Which countries have higher rate</w:t>
+      </w:r>
+      <w:r>
+        <w:t>s</w:t>
+      </w:r>
+      <w:r>
+        <w:t xml:space="preserve"> of mental health</w:t>
+      </w:r>
+      <w:r>
+        <w:t xml:space="preserve"> disorders?</w:t>
       </w:r>
     </w:p>
     <w:p>
@@ -197,7 +279,19 @@
         </w:numPr>
       </w:pPr>
       <w:r>
-        <w:t>Line graph (example: depression rate in US over the time).</w:t>
+        <w:t>Line graph</w:t>
+      </w:r>
+      <w:r>
+        <w:t xml:space="preserve">: Change in </w:t>
+      </w:r>
+      <w:r>
+        <w:t>depression rate</w:t>
+      </w:r>
+      <w:r>
+        <w:t>s</w:t>
+      </w:r>
+      <w:r>
+        <w:t xml:space="preserve"> in US over time).</w:t>
       </w:r>
     </w:p>
     <w:p>
@@ -235,6 +329,30 @@
       <w:proofErr w:type="gramEnd"/>
       <w:r>
         <w:t xml:space="preserve"> your dataset</w:t>
+      </w:r>
+    </w:p>
+    <w:p>
+      <w:pPr>
+        <w:pStyle w:val="ListParagraph"/>
+        <w:numPr>
+          <w:ilvl w:val="1"/>
+          <w:numId w:val="10"/>
+        </w:numPr>
+      </w:pPr>
+      <w:r>
+        <w:t>Data from the first dataset?</w:t>
+      </w:r>
+    </w:p>
+    <w:p>
+      <w:pPr>
+        <w:pStyle w:val="ListParagraph"/>
+        <w:numPr>
+          <w:ilvl w:val="1"/>
+          <w:numId w:val="10"/>
+        </w:numPr>
+      </w:pPr>
+      <w:r>
+        <w:t>WHO article explaining DALY</w:t>
       </w:r>
     </w:p>
     <w:p>
@@ -265,7 +383,7 @@
 </file>
 
 <file path=word/numbering.xml><?xml version="1.0" encoding="utf-8"?>
-<w:numbering xmlns:wpc="http://schemas.microsoft.com/office/word/2010/wordprocessingCanvas" xmlns:cx="http://schemas.microsoft.com/office/drawing/2014/chartex" xmlns:cx1="http://schemas.microsoft.com/office/drawing/2015/9/8/chartex" xmlns:cx2="http://schemas.microsoft.com/office/drawing/2015/10/21/chartex" xmlns:cx3="http://schemas.microsoft.com/office/drawing/2016/5/9/chartex" xmlns:cx4="http://schemas.microsoft.com/office/drawing/2016/5/10/chartex" xmlns:cx5="http://schemas.microsoft.com/office/drawing/2016/5/11/chartex" xmlns:cx6="http://schemas.microsoft.com/office/drawing/2016/5/12/chartex" xmlns:cx7="http://schemas.microsoft.com/office/drawing/2016/5/13/chartex" xmlns:cx8="http://schemas.microsoft.com/office/drawing/2016/5/14/chartex" xmlns:mc="http://schemas.openxmlformats.org/markup-compatibility/2006" xmlns:aink="http://schemas.microsoft.com/office/drawing/2016/ink" xmlns:am3d="http://schemas.microsoft.com/office/drawing/2017/model3d" xmlns:o="urn:schemas-microsoft-com:office:office" xmlns:oel="http://schemas.microsoft.com/office/2019/extlst" xmlns:r="http://schemas.openxmlformats.org/officeDocument/2006/relationships" xmlns:m="http://schemas.openxmlformats.org/officeDocument/2006/math" xmlns:v="urn:schemas-microsoft-com:vml" xmlns:wp14="http://schemas.microsoft.com/office/word/2010/wordprocessingDrawing" xmlns:wp="http://schemas.openxmlformats.org/drawingml/2006/wordprocessingDrawing" xmlns:w10="urn:schemas-microsoft-com:office:word" xmlns:w="http://schemas.openxmlformats.org/wordprocessingml/2006/main" xmlns:w14="http://schemas.microsoft.com/office/word/2010/wordml" xmlns:w15="http://schemas.microsoft.com/office/word/2012/wordml" xmlns:w16cex="http://schemas.microsoft.com/office/word/2018/wordml/cex" xmlns:w16cid="http://schemas.microsoft.com/office/word/2016/wordml/cid" xmlns:w16="http://schemas.microsoft.com/office/word/2018/wordml" xmlns:w16du="http://schemas.microsoft.com/office/word/2023/wordml/word16du" xmlns:w16sdtdh="http://schemas.microsoft.com/office/word/2020/wordml/sdtdatahash" xmlns:w16se="http://schemas.microsoft.com/office/word/2015/wordml/symex" xmlns:wpg="http://schemas.microsoft.com/office/word/2010/wordprocessingGroup" xmlns:wpi="http://schemas.microsoft.com/office/word/2010/wordprocessingInk" xmlns:wne="http://schemas.microsoft.com/office/word/2006/wordml" xmlns:wps="http://schemas.microsoft.com/office/word/2010/wordprocessingShape" mc:Ignorable="w14 w15 w16se w16cid w16 w16cex w16sdtdh w16du wp14">
+<w:numbering xmlns:wpc="http://schemas.microsoft.com/office/word/2010/wordprocessingCanvas" xmlns:cx="http://schemas.microsoft.com/office/drawing/2014/chartex" xmlns:cx1="http://schemas.microsoft.com/office/drawing/2015/9/8/chartex" xmlns:cx2="http://schemas.microsoft.com/office/drawing/2015/10/21/chartex" xmlns:cx3="http://schemas.microsoft.com/office/drawing/2016/5/9/chartex" xmlns:cx4="http://schemas.microsoft.com/office/drawing/2016/5/10/chartex" xmlns:cx5="http://schemas.microsoft.com/office/drawing/2016/5/11/chartex" xmlns:cx6="http://schemas.microsoft.com/office/drawing/2016/5/12/chartex" xmlns:cx7="http://schemas.microsoft.com/office/drawing/2016/5/13/chartex" xmlns:cx8="http://schemas.microsoft.com/office/drawing/2016/5/14/chartex" xmlns:mc="http://schemas.openxmlformats.org/markup-compatibility/2006" xmlns:aink="http://schemas.microsoft.com/office/drawing/2016/ink" xmlns:am3d="http://schemas.microsoft.com/office/drawing/2017/model3d" xmlns:o="urn:schemas-microsoft-com:office:office" xmlns:oel="http://schemas.microsoft.com/office/2019/extlst" xmlns:r="http://schemas.openxmlformats.org/officeDocument/2006/relationships" xmlns:m="http://schemas.openxmlformats.org/officeDocument/2006/math" xmlns:v="urn:schemas-microsoft-com:vml" xmlns:wp14="http://schemas.microsoft.com/office/word/2010/wordprocessingDrawing" xmlns:wp="http://schemas.openxmlformats.org/drawingml/2006/wordprocessingDrawing" xmlns:w10="urn:schemas-microsoft-com:office:word" xmlns:w="http://schemas.openxmlformats.org/wordprocessingml/2006/main" xmlns:w14="http://schemas.microsoft.com/office/word/2010/wordml" xmlns:w15="http://schemas.microsoft.com/office/word/2012/wordml" xmlns:w16cex="http://schemas.microsoft.com/office/word/2018/wordml/cex" xmlns:w16cid="http://schemas.microsoft.com/office/word/2016/wordml/cid" xmlns:w16="http://schemas.microsoft.com/office/word/2018/wordml" xmlns:w16sdtdh="http://schemas.microsoft.com/office/word/2020/wordml/sdtdatahash" xmlns:w16se="http://schemas.microsoft.com/office/word/2015/wordml/symex" xmlns:wpg="http://schemas.microsoft.com/office/word/2010/wordprocessingGroup" xmlns:wpi="http://schemas.microsoft.com/office/word/2010/wordprocessingInk" xmlns:wne="http://schemas.microsoft.com/office/word/2006/wordml" xmlns:wps="http://schemas.microsoft.com/office/word/2010/wordprocessingShape" mc:Ignorable="w14 w15 w16se w16cid w16 w16cex w16sdtdh wp14">
   <w:abstractNum w:abstractNumId="0" w15:restartNumberingAfterBreak="0">
     <w:nsid w:val="08415F14"/>
     <w:multiLevelType w:val="multilevel"/>
@@ -1186,7 +1304,7 @@
         <w:ind w:left="1080" w:hanging="360"/>
       </w:pPr>
     </w:lvl>
-    <w:lvl w:ilvl="1" w:tentative="1">
+    <w:lvl w:ilvl="1">
       <w:start w:val="1"/>
       <w:numFmt w:val="decimal"/>
       <w:lvlText w:val="%2."/>
@@ -1662,7 +1780,7 @@
 </file>
 
 <file path=word/styles.xml><?xml version="1.0" encoding="utf-8"?>
-<w:styles xmlns:mc="http://schemas.openxmlformats.org/markup-compatibility/2006" xmlns:r="http://schemas.openxmlformats.org/officeDocument/2006/relationships" xmlns:w="http://schemas.openxmlformats.org/wordprocessingml/2006/main" xmlns:w14="http://schemas.microsoft.com/office/word/2010/wordml" xmlns:w15="http://schemas.microsoft.com/office/word/2012/wordml" xmlns:w16cex="http://schemas.microsoft.com/office/word/2018/wordml/cex" xmlns:w16cid="http://schemas.microsoft.com/office/word/2016/wordml/cid" xmlns:w16="http://schemas.microsoft.com/office/word/2018/wordml" xmlns:w16du="http://schemas.microsoft.com/office/word/2023/wordml/word16du" xmlns:w16sdtdh="http://schemas.microsoft.com/office/word/2020/wordml/sdtdatahash" xmlns:w16se="http://schemas.microsoft.com/office/word/2015/wordml/symex" mc:Ignorable="w14 w15 w16se w16cid w16 w16cex w16sdtdh w16du">
+<w:styles xmlns:mc="http://schemas.openxmlformats.org/markup-compatibility/2006" xmlns:r="http://schemas.openxmlformats.org/officeDocument/2006/relationships" xmlns:w="http://schemas.openxmlformats.org/wordprocessingml/2006/main" xmlns:w14="http://schemas.microsoft.com/office/word/2010/wordml" xmlns:w15="http://schemas.microsoft.com/office/word/2012/wordml" xmlns:w16cex="http://schemas.microsoft.com/office/word/2018/wordml/cex" xmlns:w16cid="http://schemas.microsoft.com/office/word/2016/wordml/cid" xmlns:w16="http://schemas.microsoft.com/office/word/2018/wordml" xmlns:w16sdtdh="http://schemas.microsoft.com/office/word/2020/wordml/sdtdatahash" xmlns:w16se="http://schemas.microsoft.com/office/word/2015/wordml/symex" mc:Ignorable="w14 w15 w16se w16cid w16 w16cex w16sdtdh">
   <w:docDefaults>
     <w:rPrDefault>
       <w:rPr>
@@ -2264,6 +2382,7 @@
   <w:style w:type="character" w:default="1" w:styleId="DefaultParagraphFont">
     <w:name w:val="Default Paragraph Font"/>
     <w:uiPriority w:val="1"/>
+    <w:semiHidden/>
     <w:unhideWhenUsed/>
   </w:style>
   <w:style w:type="table" w:default="1" w:styleId="TableNormal">
@@ -2575,6 +2694,29 @@
       <w:smallCaps/>
       <w:color w:val="0F4761" w:themeColor="accent1" w:themeShade="BF"/>
       <w:spacing w:val="5"/>
+    </w:rPr>
+  </w:style>
+  <w:style w:type="character" w:styleId="Hyperlink">
+    <w:name w:val="Hyperlink"/>
+    <w:basedOn w:val="DefaultParagraphFont"/>
+    <w:uiPriority w:val="99"/>
+    <w:unhideWhenUsed/>
+    <w:rsid w:val="0055147C"/>
+    <w:rPr>
+      <w:color w:val="467886" w:themeColor="hyperlink"/>
+      <w:u w:val="single"/>
+    </w:rPr>
+  </w:style>
+  <w:style w:type="character" w:styleId="UnresolvedMention">
+    <w:name w:val="Unresolved Mention"/>
+    <w:basedOn w:val="DefaultParagraphFont"/>
+    <w:uiPriority w:val="99"/>
+    <w:semiHidden/>
+    <w:unhideWhenUsed/>
+    <w:rsid w:val="0055147C"/>
+    <w:rPr>
+      <w:color w:val="605E5C"/>
+      <w:shd w:val="clear" w:color="auto" w:fill="E1DFDD"/>
     </w:rPr>
   </w:style>
 </w:styles>

</xml_diff>